<commit_message>
added documentation word document
</commit_message>
<xml_diff>
--- a/BED CA2 Documentation.docx
+++ b/BED CA2 Documentation.docx
@@ -2,17 +2,720 @@
 <file path=word/document.xml><?xml version="1.0" encoding="utf-8"?>
 <w:document xmlns:wpc="http://schemas.microsoft.com/office/word/2010/wordprocessingCanvas" xmlns:cx="http://schemas.microsoft.com/office/drawing/2014/chartex" xmlns:cx1="http://schemas.microsoft.com/office/drawing/2015/9/8/chartex" xmlns:cx2="http://schemas.microsoft.com/office/drawing/2015/10/21/chartex" xmlns:cx3="http://schemas.microsoft.com/office/drawing/2016/5/9/chartex" xmlns:cx4="http://schemas.microsoft.com/office/drawing/2016/5/10/chartex" xmlns:cx5="http://schemas.microsoft.com/office/drawing/2016/5/11/chartex" xmlns:cx6="http://schemas.microsoft.com/office/drawing/2016/5/12/chartex" xmlns:cx7="http://schemas.microsoft.com/office/drawing/2016/5/13/chartex" xmlns:cx8="http://schemas.microsoft.com/office/drawing/2016/5/14/chartex" xmlns:mc="http://schemas.openxmlformats.org/markup-compatibility/2006" xmlns:aink="http://schemas.microsoft.com/office/drawing/2016/ink" xmlns:am3d="http://schemas.microsoft.com/office/drawing/2017/model3d" xmlns:o="urn:schemas-microsoft-com:office:office" xmlns:oel="http://schemas.microsoft.com/office/2019/extlst" xmlns:r="http://schemas.openxmlformats.org/officeDocument/2006/relationships" xmlns:m="http://schemas.openxmlformats.org/officeDocument/2006/math" xmlns:v="urn:schemas-microsoft-com:vml" xmlns:wp14="http://schemas.microsoft.com/office/word/2010/wordprocessingDrawing" xmlns:wp="http://schemas.openxmlformats.org/drawingml/2006/wordprocessingDrawing" xmlns:w10="urn:schemas-microsoft-com:office:word" xmlns:w="http://schemas.openxmlformats.org/wordprocessingml/2006/main" xmlns:w14="http://schemas.microsoft.com/office/word/2010/wordml" xmlns:w15="http://schemas.microsoft.com/office/word/2012/wordml" xmlns:w16cex="http://schemas.microsoft.com/office/word/2018/wordml/cex" xmlns:w16cid="http://schemas.microsoft.com/office/word/2016/wordml/cid" xmlns:w16="http://schemas.microsoft.com/office/word/2018/wordml" xmlns:w16sdtdh="http://schemas.microsoft.com/office/word/2020/wordml/sdtdatahash" xmlns:w16se="http://schemas.microsoft.com/office/word/2015/wordml/symex" xmlns:wpg="http://schemas.microsoft.com/office/word/2010/wordprocessingGroup" xmlns:wpi="http://schemas.microsoft.com/office/word/2010/wordprocessingInk" xmlns:wne="http://schemas.microsoft.com/office/word/2006/wordml" xmlns:wps="http://schemas.microsoft.com/office/word/2010/wordprocessingShape" mc:Ignorable="w14 w15 w16se w16cid w16 w16cex w16sdtdh wp14">
   <w:body>
-    <w:p>
-      <w:pPr>
+    <w:p/>
+    <w:p/>
+    <w:p/>
+    <w:p/>
+    <w:p/>
+    <w:p/>
+    <w:p/>
+    <w:p/>
+    <w:p/>
+    <w:p/>
+    <w:p/>
+    <w:p/>
+    <w:p>
+      <w:pPr>
+        <w:pStyle w:val="Heading1"/>
+      </w:pPr>
+      <w:bookmarkStart w:id="0" w:name="_Toc110266527"/>
+      <w:r>
+        <w:t>BED CA2 Documentation</w:t>
+      </w:r>
+      <w:bookmarkEnd w:id="0"/>
+    </w:p>
+    <w:p/>
+    <w:p>
+      <w:r>
+        <w:t>Name: Lee Quan Jun Ervin</w:t>
+      </w:r>
+    </w:p>
+    <w:p>
+      <w:r>
+        <w:t>Admin Number: 2104005</w:t>
+      </w:r>
+    </w:p>
+    <w:p>
+      <w:r>
+        <w:t>Class: DISM/FT/2B/21</w:t>
+      </w:r>
+    </w:p>
+    <w:p>
+      <w:r>
+        <w:br w:type="page"/>
+      </w:r>
+    </w:p>
+    <w:sdt>
+      <w:sdtPr>
+        <w:id w:val="-2144804710"/>
+        <w:docPartObj>
+          <w:docPartGallery w:val="Table of Contents"/>
+          <w:docPartUnique/>
+        </w:docPartObj>
+      </w:sdtPr>
+      <w:sdtEndPr>
         <w:rPr>
-          <w:rFonts w:ascii="Product Sans" w:hAnsi="Product Sans"/>
+          <w:rFonts w:ascii="Product Sans" w:eastAsiaTheme="minorHAnsi" w:hAnsi="Product Sans" w:cstheme="minorBidi"/>
+          <w:noProof/>
+          <w:color w:val="auto"/>
+          <w:sz w:val="28"/>
+          <w:szCs w:val="28"/>
         </w:rPr>
-      </w:pPr>
-      <w:r>
+      </w:sdtEndPr>
+      <w:sdtContent>
+        <w:p>
+          <w:pPr>
+            <w:pStyle w:val="TOCHeading"/>
+          </w:pPr>
+          <w:r>
+            <w:t>Table of Contents</w:t>
+          </w:r>
+        </w:p>
+        <w:p/>
+        <w:p>
+          <w:pPr>
+            <w:pStyle w:val="TOC1"/>
+            <w:rPr>
+              <w:rFonts w:asciiTheme="minorHAnsi" w:eastAsiaTheme="minorEastAsia" w:hAnsiTheme="minorHAnsi"/>
+              <w:noProof/>
+              <w:lang w:val="en-SG" w:eastAsia="en-SG"/>
+            </w:rPr>
+          </w:pPr>
+          <w:r>
+            <w:fldChar w:fldCharType="begin"/>
+          </w:r>
+          <w:r>
+            <w:instrText xml:space="preserve"> TOC \o "1-3" \h \z \u </w:instrText>
+          </w:r>
+          <w:r>
+            <w:fldChar w:fldCharType="separate"/>
+          </w:r>
+          <w:hyperlink w:anchor="_Toc110266527" w:history="1">
+            <w:r>
+              <w:rPr>
+                <w:rStyle w:val="Hyperlink"/>
+                <w:b/>
+                <w:bCs/>
+                <w:noProof/>
+              </w:rPr>
+              <w:t>BED CA2 Documentation</w:t>
+            </w:r>
+            <w:r>
+              <w:rPr>
+                <w:noProof/>
+                <w:webHidden/>
+              </w:rPr>
+              <w:tab/>
+            </w:r>
+            <w:r>
+              <w:rPr>
+                <w:noProof/>
+                <w:webHidden/>
+              </w:rPr>
+              <w:fldChar w:fldCharType="begin"/>
+            </w:r>
+            <w:r>
+              <w:rPr>
+                <w:noProof/>
+                <w:webHidden/>
+              </w:rPr>
+              <w:instrText xml:space="preserve"> PAGEREF _Toc110266527 \h </w:instrText>
+            </w:r>
+            <w:r>
+              <w:rPr>
+                <w:noProof/>
+                <w:webHidden/>
+              </w:rPr>
+            </w:r>
+            <w:r>
+              <w:rPr>
+                <w:noProof/>
+                <w:webHidden/>
+              </w:rPr>
+              <w:fldChar w:fldCharType="separate"/>
+            </w:r>
+            <w:r>
+              <w:rPr>
+                <w:noProof/>
+                <w:webHidden/>
+              </w:rPr>
+              <w:t>1</w:t>
+            </w:r>
+            <w:r>
+              <w:rPr>
+                <w:noProof/>
+                <w:webHidden/>
+              </w:rPr>
+              <w:fldChar w:fldCharType="end"/>
+            </w:r>
+          </w:hyperlink>
+        </w:p>
+        <w:p>
+          <w:r>
+            <w:rPr>
+              <w:noProof/>
+            </w:rPr>
+            <w:fldChar w:fldCharType="end"/>
+          </w:r>
+        </w:p>
+      </w:sdtContent>
+    </w:sdt>
+    <w:p>
+      <w:r>
+        <w:br w:type="page"/>
+      </w:r>
+    </w:p>
+    <w:p>
+      <w:pPr>
+        <w:pStyle w:val="Heading1"/>
+      </w:pPr>
+      <w:r>
+        <w:lastRenderedPageBreak/>
+        <w:t>Notes:</w:t>
+      </w:r>
+    </w:p>
+    <w:p>
+      <w:r>
+        <w:t>All information about</w:t>
+      </w:r>
+      <w:r>
+        <w:t xml:space="preserve"> the code can be found in the README.md file in the zipped folder</w:t>
+      </w:r>
+    </w:p>
+    <w:p/>
+    <w:p>
+      <w:pPr>
+        <w:pStyle w:val="Heading1"/>
+      </w:pPr>
+      <w:r>
+        <w:t>Installation Guide</w:t>
+      </w:r>
+    </w:p>
+    <w:p>
+      <w:pPr>
         <w:rPr>
-          <w:rFonts w:ascii="Product Sans" w:hAnsi="Product Sans"/>
+          <w:b/>
+          <w:bCs/>
+          <w:u w:val="single"/>
         </w:rPr>
-        <w:t>BED CA2 Documentation</w:t>
+      </w:pPr>
+      <w:r>
+        <w:rPr>
+          <w:b/>
+          <w:bCs/>
+          <w:u w:val="single"/>
+        </w:rPr>
+        <w:t>Opening the file</w:t>
+      </w:r>
+      <w:r>
+        <w:rPr>
+          <w:b/>
+          <w:bCs/>
+          <w:u w:val="single"/>
+        </w:rPr>
+        <w:t>:</w:t>
+      </w:r>
+    </w:p>
+    <w:p>
+      <w:pPr>
+        <w:pStyle w:val="ListParagraph"/>
+        <w:numPr>
+          <w:ilvl w:val="0"/>
+          <w:numId w:val="1"/>
+        </w:numPr>
+      </w:pPr>
+      <w:r>
+        <w:t>Download the submission zipped folder from Brightspace</w:t>
+      </w:r>
+    </w:p>
+    <w:p>
+      <w:pPr>
+        <w:pStyle w:val="ListParagraph"/>
+        <w:numPr>
+          <w:ilvl w:val="0"/>
+          <w:numId w:val="1"/>
+        </w:numPr>
+      </w:pPr>
+      <w:r>
+        <w:t>Once downloaded, extract the zip folder.</w:t>
+      </w:r>
+    </w:p>
+    <w:p>
+      <w:pPr>
+        <w:pStyle w:val="ListParagraph"/>
+        <w:numPr>
+          <w:ilvl w:val="0"/>
+          <w:numId w:val="1"/>
+        </w:numPr>
+      </w:pPr>
+      <w:r>
+        <w:t xml:space="preserve">Open the </w:t>
+      </w:r>
+      <w:r>
+        <w:t xml:space="preserve">extracted folder </w:t>
+      </w:r>
+      <w:r>
+        <w:t>on Visual Studio Code</w:t>
+      </w:r>
+    </w:p>
+    <w:p>
+      <w:pPr>
+        <w:pStyle w:val="ListParagraph"/>
+        <w:numPr>
+          <w:ilvl w:val="0"/>
+          <w:numId w:val="1"/>
+        </w:numPr>
+      </w:pPr>
+      <w:r>
+        <w:t>All the dependencies should by default be installed in the package.json file</w:t>
+      </w:r>
+    </w:p>
+    <w:p>
+      <w:pPr>
+        <w:pStyle w:val="ListParagraph"/>
+        <w:numPr>
+          <w:ilvl w:val="1"/>
+          <w:numId w:val="1"/>
+        </w:numPr>
+      </w:pPr>
+      <w:r>
+        <w:t>In the event if they do not work, refer to the README to view the NPM packages required and npm install them accordingly</w:t>
+      </w:r>
+    </w:p>
+    <w:p>
+      <w:pPr>
+        <w:rPr>
+          <w:b/>
+          <w:bCs/>
+          <w:u w:val="single"/>
+        </w:rPr>
+      </w:pPr>
+      <w:r>
+        <w:rPr>
+          <w:b/>
+          <w:bCs/>
+          <w:u w:val="single"/>
+        </w:rPr>
+        <w:t>Running the web application (First Method):</w:t>
+      </w:r>
+    </w:p>
+    <w:p>
+      <w:pPr>
+        <w:pStyle w:val="ListParagraph"/>
+        <w:numPr>
+          <w:ilvl w:val="0"/>
+          <w:numId w:val="2"/>
+        </w:numPr>
+      </w:pPr>
+      <w:r>
+        <w:t>Right click the respective client and server folders and click on “Open in Integrated Terminal” respectively. Two terminals should open</w:t>
+      </w:r>
+    </w:p>
+    <w:p>
+      <w:pPr>
+        <w:pStyle w:val="ListParagraph"/>
+        <w:numPr>
+          <w:ilvl w:val="0"/>
+          <w:numId w:val="2"/>
+        </w:numPr>
+      </w:pPr>
+      <w:r>
+        <w:t>Type “nodemon” on the two terminals to run the app scripts. If nodemon does not work, run the commands “node index.js” on the client terminal and “node server.js” on the server terminal.</w:t>
+      </w:r>
+    </w:p>
+    <w:p>
+      <w:pPr>
+        <w:pStyle w:val="ListParagraph"/>
+        <w:numPr>
+          <w:ilvl w:val="0"/>
+          <w:numId w:val="2"/>
+        </w:numPr>
+      </w:pPr>
+      <w:r>
+        <w:t xml:space="preserve">Open your browser and navigate to </w:t>
+      </w:r>
+      <w:hyperlink r:id="rId6" w:history="1">
+        <w:r>
+          <w:rPr>
+            <w:rStyle w:val="Hyperlink"/>
+          </w:rPr>
+          <w:t>http://localhost:3000</w:t>
+        </w:r>
+      </w:hyperlink>
+      <w:r>
+        <w:t xml:space="preserve"> to view my amazing flight booking website!</w:t>
+      </w:r>
+    </w:p>
+    <w:p>
+      <w:pPr>
+        <w:rPr>
+          <w:b/>
+          <w:bCs/>
+          <w:u w:val="single"/>
+        </w:rPr>
+      </w:pPr>
+      <w:r>
+        <w:rPr>
+          <w:b/>
+          <w:bCs/>
+          <w:u w:val="single"/>
+        </w:rPr>
+        <w:t>Running the web application (Second Method):</w:t>
+      </w:r>
+    </w:p>
+    <w:p>
+      <w:pPr>
+        <w:pStyle w:val="ListParagraph"/>
+        <w:numPr>
+          <w:ilvl w:val="0"/>
+          <w:numId w:val="3"/>
+        </w:numPr>
+      </w:pPr>
+      <w:r>
+        <w:t>Create two terminals on your Visual Studio Code workstation</w:t>
+      </w:r>
+    </w:p>
+    <w:p>
+      <w:pPr>
+        <w:pStyle w:val="ListParagraph"/>
+        <w:numPr>
+          <w:ilvl w:val="0"/>
+          <w:numId w:val="3"/>
+        </w:numPr>
+      </w:pPr>
+      <w:r>
+        <w:t>Run the command “cd client” on one terminal and “cd server” on the other</w:t>
+      </w:r>
+    </w:p>
+    <w:p>
+      <w:pPr>
+        <w:pStyle w:val="ListParagraph"/>
+        <w:numPr>
+          <w:ilvl w:val="0"/>
+          <w:numId w:val="3"/>
+        </w:numPr>
+      </w:pPr>
+      <w:r>
+        <w:t>Run nodemon on both terminals respectively</w:t>
+      </w:r>
+    </w:p>
+    <w:p>
+      <w:pPr>
+        <w:pStyle w:val="ListParagraph"/>
+        <w:numPr>
+          <w:ilvl w:val="0"/>
+          <w:numId w:val="3"/>
+        </w:numPr>
+      </w:pPr>
+      <w:r>
+        <w:t>If nodemon does not work, run the commands “node index.js” on the client terminal and “node server.js” on the server terminal</w:t>
+      </w:r>
+    </w:p>
+    <w:p>
+      <w:pPr>
+        <w:pStyle w:val="Heading1"/>
+      </w:pPr>
+      <w:r>
+        <w:br w:type="page"/>
+      </w:r>
+      <w:r>
+        <w:lastRenderedPageBreak/>
+        <w:t>Project Directory</w:t>
+      </w:r>
+    </w:p>
+    <w:p>
+      <w:r>
+        <w:rPr>
+          <w:noProof/>
+        </w:rPr>
+        <w:drawing>
+          <wp:inline distT="0" distB="0" distL="0" distR="0" wp14:anchorId="0BEE0930" wp14:editId="72A0515B">
+            <wp:extent cx="4111792" cy="7594600"/>
+            <wp:effectExtent l="0" t="0" r="3175" b="6350"/>
+            <wp:docPr id="4" name="Picture 4" descr="Text&#10;&#10;Description automatically generated with medium confidence"/>
+            <wp:cNvGraphicFramePr>
+              <a:graphicFrameLocks xmlns:a="http://schemas.openxmlformats.org/drawingml/2006/main" noChangeAspect="1"/>
+            </wp:cNvGraphicFramePr>
+            <a:graphic xmlns:a="http://schemas.openxmlformats.org/drawingml/2006/main">
+              <a:graphicData uri="http://schemas.openxmlformats.org/drawingml/2006/picture">
+                <pic:pic xmlns:pic="http://schemas.openxmlformats.org/drawingml/2006/picture">
+                  <pic:nvPicPr>
+                    <pic:cNvPr id="4" name="Picture 4" descr="Text&#10;&#10;Description automatically generated with medium confidence"/>
+                    <pic:cNvPicPr/>
+                  </pic:nvPicPr>
+                  <pic:blipFill>
+                    <a:blip r:embed="rId7" cstate="print">
+                      <a:extLst>
+                        <a:ext uri="{28A0092B-C50C-407E-A947-70E740481C1C}">
+                          <a14:useLocalDpi xmlns:a14="http://schemas.microsoft.com/office/drawing/2010/main" val="0"/>
+                        </a:ext>
+                      </a:extLst>
+                    </a:blip>
+                    <a:stretch>
+                      <a:fillRect/>
+                    </a:stretch>
+                  </pic:blipFill>
+                  <pic:spPr>
+                    <a:xfrm>
+                      <a:off x="0" y="0"/>
+                      <a:ext cx="4113602" cy="7597943"/>
+                    </a:xfrm>
+                    <a:prstGeom prst="rect">
+                      <a:avLst/>
+                    </a:prstGeom>
+                  </pic:spPr>
+                </pic:pic>
+              </a:graphicData>
+            </a:graphic>
+          </wp:inline>
+        </w:drawing>
+      </w:r>
+    </w:p>
+    <w:p>
+      <w:r>
+        <w:br w:type="page"/>
+      </w:r>
+    </w:p>
+    <w:p>
+      <w:pPr>
+        <w:pStyle w:val="Heading1"/>
+      </w:pPr>
+      <w:r>
+        <w:lastRenderedPageBreak/>
+        <w:t>Pages Created</w:t>
+      </w:r>
+    </w:p>
+    <w:p>
+      <w:pPr>
+        <w:pStyle w:val="ListParagraph"/>
+        <w:numPr>
+          <w:ilvl w:val="0"/>
+          <w:numId w:val="5"/>
+        </w:numPr>
+      </w:pPr>
+      <w:r>
+        <w:t>404.html – Error display page when 404 Not Found triggered</w:t>
+      </w:r>
+    </w:p>
+    <w:p>
+      <w:pPr>
+        <w:pStyle w:val="ListParagraph"/>
+        <w:numPr>
+          <w:ilvl w:val="0"/>
+          <w:numId w:val="5"/>
+        </w:numPr>
+      </w:pPr>
+      <w:r>
+        <w:t>Admin.html – Admin panel page for adding and deleting airports, flights and promotions and viewing booking history of all users</w:t>
+      </w:r>
+    </w:p>
+    <w:p>
+      <w:pPr>
+        <w:pStyle w:val="ListParagraph"/>
+        <w:numPr>
+          <w:ilvl w:val="0"/>
+          <w:numId w:val="5"/>
+        </w:numPr>
+      </w:pPr>
+      <w:r>
+        <w:t>Booking.html – Checkout page for users to book their flights added to their carts</w:t>
+      </w:r>
+    </w:p>
+    <w:p>
+      <w:pPr>
+        <w:pStyle w:val="ListParagraph"/>
+        <w:numPr>
+          <w:ilvl w:val="0"/>
+          <w:numId w:val="5"/>
+        </w:numPr>
+      </w:pPr>
+      <w:r>
+        <w:t>Bookinghistory.html –Page for users to check their past flight bookings</w:t>
+      </w:r>
+    </w:p>
+    <w:p>
+      <w:pPr>
+        <w:pStyle w:val="ListParagraph"/>
+        <w:numPr>
+          <w:ilvl w:val="0"/>
+          <w:numId w:val="5"/>
+        </w:numPr>
+      </w:pPr>
+      <w:r>
+        <w:t>Cart.html – Page for users to view their flights they added to their cart</w:t>
+      </w:r>
+    </w:p>
+    <w:p>
+      <w:pPr>
+        <w:pStyle w:val="ListParagraph"/>
+        <w:numPr>
+          <w:ilvl w:val="0"/>
+          <w:numId w:val="5"/>
+        </w:numPr>
+      </w:pPr>
+      <w:r>
+        <w:t>Flightdetails.html – Page to show more flight and airport information for each flight user selects to view</w:t>
+      </w:r>
+    </w:p>
+    <w:p>
+      <w:pPr>
+        <w:pStyle w:val="ListParagraph"/>
+        <w:numPr>
+          <w:ilvl w:val="0"/>
+          <w:numId w:val="5"/>
+        </w:numPr>
+      </w:pPr>
+      <w:r>
+        <w:t xml:space="preserve"> Flights.html – Page to display all flights for users to browse</w:t>
+      </w:r>
+    </w:p>
+    <w:p>
+      <w:pPr>
+        <w:pStyle w:val="ListParagraph"/>
+        <w:numPr>
+          <w:ilvl w:val="0"/>
+          <w:numId w:val="5"/>
+        </w:numPr>
+      </w:pPr>
+      <w:r>
+        <w:t xml:space="preserve">Index.html – Main homepage for users </w:t>
+      </w:r>
+    </w:p>
+    <w:p>
+      <w:pPr>
+        <w:pStyle w:val="ListParagraph"/>
+        <w:numPr>
+          <w:ilvl w:val="0"/>
+          <w:numId w:val="5"/>
+        </w:numPr>
+      </w:pPr>
+      <w:r>
+        <w:t xml:space="preserve">Login.html – Login page </w:t>
+      </w:r>
+    </w:p>
+    <w:p>
+      <w:pPr>
+        <w:pStyle w:val="ListParagraph"/>
+        <w:numPr>
+          <w:ilvl w:val="0"/>
+          <w:numId w:val="5"/>
+        </w:numPr>
+      </w:pPr>
+      <w:r>
+        <w:t>Profile.html – Page for users to view and edit their profiles</w:t>
+      </w:r>
+    </w:p>
+    <w:p>
+      <w:pPr>
+        <w:pStyle w:val="ListParagraph"/>
+        <w:numPr>
+          <w:ilvl w:val="0"/>
+          <w:numId w:val="5"/>
+        </w:numPr>
+      </w:pPr>
+      <w:r>
+        <w:t>Promotions.html – Page for users to browse and search promotions for flights</w:t>
+      </w:r>
+    </w:p>
+    <w:p>
+      <w:pPr>
+        <w:pStyle w:val="ListParagraph"/>
+        <w:numPr>
+          <w:ilvl w:val="0"/>
+          <w:numId w:val="5"/>
+        </w:numPr>
+      </w:pPr>
+      <w:r>
+        <w:t>Searchflights.html – Page for users to search specific flights based on origin, destination, departure and return dates</w:t>
+      </w:r>
+    </w:p>
+    <w:p>
+      <w:pPr>
+        <w:pStyle w:val="ListParagraph"/>
+        <w:numPr>
+          <w:ilvl w:val="0"/>
+          <w:numId w:val="5"/>
+        </w:numPr>
+      </w:pPr>
+      <w:r>
+        <w:t xml:space="preserve">Signup.html – Page for guest users to sign up and create a new account in SP AIR </w:t>
+      </w:r>
+    </w:p>
+    <w:p>
+      <w:pPr>
+        <w:pStyle w:val="ListParagraph"/>
+        <w:numPr>
+          <w:ilvl w:val="0"/>
+          <w:numId w:val="5"/>
+        </w:numPr>
+      </w:pPr>
+      <w:r>
+        <w:t>Transfers.html – Page for users to find connections and transfers from their desired origin and destination airports</w:t>
+      </w:r>
+    </w:p>
+    <w:p>
+      <w:r>
+        <w:br w:type="page"/>
+      </w:r>
+    </w:p>
+    <w:p>
+      <w:pPr>
+        <w:pStyle w:val="Heading1"/>
+      </w:pPr>
+      <w:r>
+        <w:lastRenderedPageBreak/>
+        <w:t>Basic Requirement Fulfillment</w:t>
+      </w:r>
+    </w:p>
+    <w:p>
+      <w:pPr>
+        <w:pStyle w:val="ListParagraph"/>
+        <w:numPr>
+          <w:ilvl w:val="0"/>
+          <w:numId w:val="10"/>
+        </w:numPr>
+      </w:pPr>
+      <w:r>
+        <w:t>Login System</w:t>
+      </w:r>
+    </w:p>
+    <w:p>
+      <w:pPr>
+        <w:pStyle w:val="ListParagraph"/>
+        <w:numPr>
+          <w:ilvl w:val="1"/>
+          <w:numId w:val="10"/>
+        </w:numPr>
+      </w:pPr>
+      <w:r>
+        <w:t>Use of JSON Web Tokens (JWT) to secure pages that require accounts using local storage to store the JWT token and logged in user ID</w:t>
+      </w:r>
+    </w:p>
+    <w:p>
+      <w:pPr>
+        <w:pStyle w:val="ListParagraph"/>
+        <w:numPr>
+          <w:ilvl w:val="1"/>
+          <w:numId w:val="10"/>
+        </w:numPr>
+      </w:pPr>
+      <w:r>
+        <w:t>Persistent login</w:t>
+      </w:r>
+    </w:p>
+    <w:p>
+      <w:pPr>
+        <w:pStyle w:val="ListParagraph"/>
+        <w:numPr>
+          <w:ilvl w:val="0"/>
+          <w:numId w:val="10"/>
+        </w:numPr>
+      </w:pPr>
+      <w:r>
+        <w:t>Search Form</w:t>
+      </w:r>
+      <w:r>
+        <w:tab/>
       </w:r>
     </w:p>
     <w:sectPr>
@@ -23,6 +726,1006 @@
     </w:sectPr>
   </w:body>
 </w:document>
+</file>
+
+<file path=word/numbering.xml><?xml version="1.0" encoding="utf-8"?>
+<w:numbering xmlns:wpc="http://schemas.microsoft.com/office/word/2010/wordprocessingCanvas" xmlns:cx="http://schemas.microsoft.com/office/drawing/2014/chartex" xmlns:cx1="http://schemas.microsoft.com/office/drawing/2015/9/8/chartex" xmlns:cx2="http://schemas.microsoft.com/office/drawing/2015/10/21/chartex" xmlns:cx3="http://schemas.microsoft.com/office/drawing/2016/5/9/chartex" xmlns:cx4="http://schemas.microsoft.com/office/drawing/2016/5/10/chartex" xmlns:cx5="http://schemas.microsoft.com/office/drawing/2016/5/11/chartex" xmlns:cx6="http://schemas.microsoft.com/office/drawing/2016/5/12/chartex" xmlns:cx7="http://schemas.microsoft.com/office/drawing/2016/5/13/chartex" xmlns:cx8="http://schemas.microsoft.com/office/drawing/2016/5/14/chartex" xmlns:mc="http://schemas.openxmlformats.org/markup-compatibility/2006" xmlns:aink="http://schemas.microsoft.com/office/drawing/2016/ink" xmlns:am3d="http://schemas.microsoft.com/office/drawing/2017/model3d" xmlns:o="urn:schemas-microsoft-com:office:office" xmlns:oel="http://schemas.microsoft.com/office/2019/extlst" xmlns:r="http://schemas.openxmlformats.org/officeDocument/2006/relationships" xmlns:m="http://schemas.openxmlformats.org/officeDocument/2006/math" xmlns:v="urn:schemas-microsoft-com:vml" xmlns:wp14="http://schemas.microsoft.com/office/word/2010/wordprocessingDrawing" xmlns:wp="http://schemas.openxmlformats.org/drawingml/2006/wordprocessingDrawing" xmlns:w10="urn:schemas-microsoft-com:office:word" xmlns:w="http://schemas.openxmlformats.org/wordprocessingml/2006/main" xmlns:w14="http://schemas.microsoft.com/office/word/2010/wordml" xmlns:w15="http://schemas.microsoft.com/office/word/2012/wordml" xmlns:w16cex="http://schemas.microsoft.com/office/word/2018/wordml/cex" xmlns:w16cid="http://schemas.microsoft.com/office/word/2016/wordml/cid" xmlns:w16="http://schemas.microsoft.com/office/word/2018/wordml" xmlns:w16sdtdh="http://schemas.microsoft.com/office/word/2020/wordml/sdtdatahash" xmlns:w16se="http://schemas.microsoft.com/office/word/2015/wordml/symex" xmlns:wpg="http://schemas.microsoft.com/office/word/2010/wordprocessingGroup" xmlns:wpi="http://schemas.microsoft.com/office/word/2010/wordprocessingInk" xmlns:wne="http://schemas.microsoft.com/office/word/2006/wordml" xmlns:wps="http://schemas.microsoft.com/office/word/2010/wordprocessingShape" mc:Ignorable="w14 w15 w16se w16cid w16 w16cex w16sdtdh wp14">
+  <w:abstractNum w:abstractNumId="0" w15:restartNumberingAfterBreak="0">
+    <w:nsid w:val="004D387B"/>
+    <w:multiLevelType w:val="hybridMultilevel"/>
+    <w:tmpl w:val="1FE63554"/>
+    <w:lvl w:ilvl="0" w:tplc="1BA29FC6">
+      <w:start w:val="1"/>
+      <w:numFmt w:val="decimal"/>
+      <w:lvlText w:val="%1."/>
+      <w:lvlJc w:val="left"/>
+      <w:pPr>
+        <w:ind w:left="720" w:hanging="360"/>
+      </w:pPr>
+      <w:rPr>
+        <w:rFonts w:hint="default"/>
+      </w:rPr>
+    </w:lvl>
+    <w:lvl w:ilvl="1" w:tplc="48090019">
+      <w:start w:val="1"/>
+      <w:numFmt w:val="lowerLetter"/>
+      <w:lvlText w:val="%2."/>
+      <w:lvlJc w:val="left"/>
+      <w:pPr>
+        <w:ind w:left="1440" w:hanging="360"/>
+      </w:pPr>
+    </w:lvl>
+    <w:lvl w:ilvl="2" w:tplc="4809001B" w:tentative="1">
+      <w:start w:val="1"/>
+      <w:numFmt w:val="lowerRoman"/>
+      <w:lvlText w:val="%3."/>
+      <w:lvlJc w:val="right"/>
+      <w:pPr>
+        <w:ind w:left="2160" w:hanging="180"/>
+      </w:pPr>
+    </w:lvl>
+    <w:lvl w:ilvl="3" w:tplc="4809000F" w:tentative="1">
+      <w:start w:val="1"/>
+      <w:numFmt w:val="decimal"/>
+      <w:lvlText w:val="%4."/>
+      <w:lvlJc w:val="left"/>
+      <w:pPr>
+        <w:ind w:left="2880" w:hanging="360"/>
+      </w:pPr>
+    </w:lvl>
+    <w:lvl w:ilvl="4" w:tplc="48090019" w:tentative="1">
+      <w:start w:val="1"/>
+      <w:numFmt w:val="lowerLetter"/>
+      <w:lvlText w:val="%5."/>
+      <w:lvlJc w:val="left"/>
+      <w:pPr>
+        <w:ind w:left="3600" w:hanging="360"/>
+      </w:pPr>
+    </w:lvl>
+    <w:lvl w:ilvl="5" w:tplc="4809001B" w:tentative="1">
+      <w:start w:val="1"/>
+      <w:numFmt w:val="lowerRoman"/>
+      <w:lvlText w:val="%6."/>
+      <w:lvlJc w:val="right"/>
+      <w:pPr>
+        <w:ind w:left="4320" w:hanging="180"/>
+      </w:pPr>
+    </w:lvl>
+    <w:lvl w:ilvl="6" w:tplc="4809000F" w:tentative="1">
+      <w:start w:val="1"/>
+      <w:numFmt w:val="decimal"/>
+      <w:lvlText w:val="%7."/>
+      <w:lvlJc w:val="left"/>
+      <w:pPr>
+        <w:ind w:left="5040" w:hanging="360"/>
+      </w:pPr>
+    </w:lvl>
+    <w:lvl w:ilvl="7" w:tplc="48090019" w:tentative="1">
+      <w:start w:val="1"/>
+      <w:numFmt w:val="lowerLetter"/>
+      <w:lvlText w:val="%8."/>
+      <w:lvlJc w:val="left"/>
+      <w:pPr>
+        <w:ind w:left="5760" w:hanging="360"/>
+      </w:pPr>
+    </w:lvl>
+    <w:lvl w:ilvl="8" w:tplc="4809001B" w:tentative="1">
+      <w:start w:val="1"/>
+      <w:numFmt w:val="lowerRoman"/>
+      <w:lvlText w:val="%9."/>
+      <w:lvlJc w:val="right"/>
+      <w:pPr>
+        <w:ind w:left="6480" w:hanging="180"/>
+      </w:pPr>
+    </w:lvl>
+  </w:abstractNum>
+  <w:abstractNum w:abstractNumId="1" w15:restartNumberingAfterBreak="0">
+    <w:nsid w:val="11CB3FEE"/>
+    <w:multiLevelType w:val="hybridMultilevel"/>
+    <w:tmpl w:val="7D860D90"/>
+    <w:lvl w:ilvl="0" w:tplc="48090001">
+      <w:start w:val="1"/>
+      <w:numFmt w:val="bullet"/>
+      <w:lvlText w:val=""/>
+      <w:lvlJc w:val="left"/>
+      <w:pPr>
+        <w:ind w:left="720" w:hanging="360"/>
+      </w:pPr>
+      <w:rPr>
+        <w:rFonts w:ascii="Symbol" w:hAnsi="Symbol" w:hint="default"/>
+      </w:rPr>
+    </w:lvl>
+    <w:lvl w:ilvl="1" w:tplc="48090003" w:tentative="1">
+      <w:start w:val="1"/>
+      <w:numFmt w:val="bullet"/>
+      <w:lvlText w:val="o"/>
+      <w:lvlJc w:val="left"/>
+      <w:pPr>
+        <w:ind w:left="1440" w:hanging="360"/>
+      </w:pPr>
+      <w:rPr>
+        <w:rFonts w:ascii="Courier New" w:hAnsi="Courier New" w:cs="Courier New" w:hint="default"/>
+      </w:rPr>
+    </w:lvl>
+    <w:lvl w:ilvl="2" w:tplc="48090005" w:tentative="1">
+      <w:start w:val="1"/>
+      <w:numFmt w:val="bullet"/>
+      <w:lvlText w:val=""/>
+      <w:lvlJc w:val="left"/>
+      <w:pPr>
+        <w:ind w:left="2160" w:hanging="360"/>
+      </w:pPr>
+      <w:rPr>
+        <w:rFonts w:ascii="Wingdings" w:hAnsi="Wingdings" w:hint="default"/>
+      </w:rPr>
+    </w:lvl>
+    <w:lvl w:ilvl="3" w:tplc="48090001" w:tentative="1">
+      <w:start w:val="1"/>
+      <w:numFmt w:val="bullet"/>
+      <w:lvlText w:val=""/>
+      <w:lvlJc w:val="left"/>
+      <w:pPr>
+        <w:ind w:left="2880" w:hanging="360"/>
+      </w:pPr>
+      <w:rPr>
+        <w:rFonts w:ascii="Symbol" w:hAnsi="Symbol" w:hint="default"/>
+      </w:rPr>
+    </w:lvl>
+    <w:lvl w:ilvl="4" w:tplc="48090003" w:tentative="1">
+      <w:start w:val="1"/>
+      <w:numFmt w:val="bullet"/>
+      <w:lvlText w:val="o"/>
+      <w:lvlJc w:val="left"/>
+      <w:pPr>
+        <w:ind w:left="3600" w:hanging="360"/>
+      </w:pPr>
+      <w:rPr>
+        <w:rFonts w:ascii="Courier New" w:hAnsi="Courier New" w:cs="Courier New" w:hint="default"/>
+      </w:rPr>
+    </w:lvl>
+    <w:lvl w:ilvl="5" w:tplc="48090005" w:tentative="1">
+      <w:start w:val="1"/>
+      <w:numFmt w:val="bullet"/>
+      <w:lvlText w:val=""/>
+      <w:lvlJc w:val="left"/>
+      <w:pPr>
+        <w:ind w:left="4320" w:hanging="360"/>
+      </w:pPr>
+      <w:rPr>
+        <w:rFonts w:ascii="Wingdings" w:hAnsi="Wingdings" w:hint="default"/>
+      </w:rPr>
+    </w:lvl>
+    <w:lvl w:ilvl="6" w:tplc="48090001" w:tentative="1">
+      <w:start w:val="1"/>
+      <w:numFmt w:val="bullet"/>
+      <w:lvlText w:val=""/>
+      <w:lvlJc w:val="left"/>
+      <w:pPr>
+        <w:ind w:left="5040" w:hanging="360"/>
+      </w:pPr>
+      <w:rPr>
+        <w:rFonts w:ascii="Symbol" w:hAnsi="Symbol" w:hint="default"/>
+      </w:rPr>
+    </w:lvl>
+    <w:lvl w:ilvl="7" w:tplc="48090003" w:tentative="1">
+      <w:start w:val="1"/>
+      <w:numFmt w:val="bullet"/>
+      <w:lvlText w:val="o"/>
+      <w:lvlJc w:val="left"/>
+      <w:pPr>
+        <w:ind w:left="5760" w:hanging="360"/>
+      </w:pPr>
+      <w:rPr>
+        <w:rFonts w:ascii="Courier New" w:hAnsi="Courier New" w:cs="Courier New" w:hint="default"/>
+      </w:rPr>
+    </w:lvl>
+    <w:lvl w:ilvl="8" w:tplc="48090005" w:tentative="1">
+      <w:start w:val="1"/>
+      <w:numFmt w:val="bullet"/>
+      <w:lvlText w:val=""/>
+      <w:lvlJc w:val="left"/>
+      <w:pPr>
+        <w:ind w:left="6480" w:hanging="360"/>
+      </w:pPr>
+      <w:rPr>
+        <w:rFonts w:ascii="Wingdings" w:hAnsi="Wingdings" w:hint="default"/>
+      </w:rPr>
+    </w:lvl>
+  </w:abstractNum>
+  <w:abstractNum w:abstractNumId="2" w15:restartNumberingAfterBreak="0">
+    <w:nsid w:val="133E6E3F"/>
+    <w:multiLevelType w:val="hybridMultilevel"/>
+    <w:tmpl w:val="3634E052"/>
+    <w:lvl w:ilvl="0" w:tplc="0B3EC40A">
+      <w:start w:val="1"/>
+      <w:numFmt w:val="decimal"/>
+      <w:lvlText w:val="%1."/>
+      <w:lvlJc w:val="left"/>
+      <w:pPr>
+        <w:ind w:left="720" w:hanging="360"/>
+      </w:pPr>
+      <w:rPr>
+        <w:rFonts w:hint="default"/>
+      </w:rPr>
+    </w:lvl>
+    <w:lvl w:ilvl="1" w:tplc="48090019">
+      <w:start w:val="1"/>
+      <w:numFmt w:val="lowerLetter"/>
+      <w:lvlText w:val="%2."/>
+      <w:lvlJc w:val="left"/>
+      <w:pPr>
+        <w:ind w:left="1440" w:hanging="360"/>
+      </w:pPr>
+    </w:lvl>
+    <w:lvl w:ilvl="2" w:tplc="4809001B" w:tentative="1">
+      <w:start w:val="1"/>
+      <w:numFmt w:val="lowerRoman"/>
+      <w:lvlText w:val="%3."/>
+      <w:lvlJc w:val="right"/>
+      <w:pPr>
+        <w:ind w:left="2160" w:hanging="180"/>
+      </w:pPr>
+    </w:lvl>
+    <w:lvl w:ilvl="3" w:tplc="4809000F" w:tentative="1">
+      <w:start w:val="1"/>
+      <w:numFmt w:val="decimal"/>
+      <w:lvlText w:val="%4."/>
+      <w:lvlJc w:val="left"/>
+      <w:pPr>
+        <w:ind w:left="2880" w:hanging="360"/>
+      </w:pPr>
+    </w:lvl>
+    <w:lvl w:ilvl="4" w:tplc="48090019" w:tentative="1">
+      <w:start w:val="1"/>
+      <w:numFmt w:val="lowerLetter"/>
+      <w:lvlText w:val="%5."/>
+      <w:lvlJc w:val="left"/>
+      <w:pPr>
+        <w:ind w:left="3600" w:hanging="360"/>
+      </w:pPr>
+    </w:lvl>
+    <w:lvl w:ilvl="5" w:tplc="4809001B" w:tentative="1">
+      <w:start w:val="1"/>
+      <w:numFmt w:val="lowerRoman"/>
+      <w:lvlText w:val="%6."/>
+      <w:lvlJc w:val="right"/>
+      <w:pPr>
+        <w:ind w:left="4320" w:hanging="180"/>
+      </w:pPr>
+    </w:lvl>
+    <w:lvl w:ilvl="6" w:tplc="4809000F" w:tentative="1">
+      <w:start w:val="1"/>
+      <w:numFmt w:val="decimal"/>
+      <w:lvlText w:val="%7."/>
+      <w:lvlJc w:val="left"/>
+      <w:pPr>
+        <w:ind w:left="5040" w:hanging="360"/>
+      </w:pPr>
+    </w:lvl>
+    <w:lvl w:ilvl="7" w:tplc="48090019" w:tentative="1">
+      <w:start w:val="1"/>
+      <w:numFmt w:val="lowerLetter"/>
+      <w:lvlText w:val="%8."/>
+      <w:lvlJc w:val="left"/>
+      <w:pPr>
+        <w:ind w:left="5760" w:hanging="360"/>
+      </w:pPr>
+    </w:lvl>
+    <w:lvl w:ilvl="8" w:tplc="4809001B" w:tentative="1">
+      <w:start w:val="1"/>
+      <w:numFmt w:val="lowerRoman"/>
+      <w:lvlText w:val="%9."/>
+      <w:lvlJc w:val="right"/>
+      <w:pPr>
+        <w:ind w:left="6480" w:hanging="180"/>
+      </w:pPr>
+    </w:lvl>
+  </w:abstractNum>
+  <w:abstractNum w:abstractNumId="3" w15:restartNumberingAfterBreak="0">
+    <w:nsid w:val="2BCC746C"/>
+    <w:multiLevelType w:val="hybridMultilevel"/>
+    <w:tmpl w:val="5D760E38"/>
+    <w:lvl w:ilvl="0" w:tplc="48090001">
+      <w:start w:val="1"/>
+      <w:numFmt w:val="bullet"/>
+      <w:lvlText w:val=""/>
+      <w:lvlJc w:val="left"/>
+      <w:pPr>
+        <w:ind w:left="720" w:hanging="360"/>
+      </w:pPr>
+      <w:rPr>
+        <w:rFonts w:ascii="Symbol" w:hAnsi="Symbol" w:hint="default"/>
+      </w:rPr>
+    </w:lvl>
+    <w:lvl w:ilvl="1" w:tplc="48090003" w:tentative="1">
+      <w:start w:val="1"/>
+      <w:numFmt w:val="bullet"/>
+      <w:lvlText w:val="o"/>
+      <w:lvlJc w:val="left"/>
+      <w:pPr>
+        <w:ind w:left="1440" w:hanging="360"/>
+      </w:pPr>
+      <w:rPr>
+        <w:rFonts w:ascii="Courier New" w:hAnsi="Courier New" w:cs="Courier New" w:hint="default"/>
+      </w:rPr>
+    </w:lvl>
+    <w:lvl w:ilvl="2" w:tplc="48090005" w:tentative="1">
+      <w:start w:val="1"/>
+      <w:numFmt w:val="bullet"/>
+      <w:lvlText w:val=""/>
+      <w:lvlJc w:val="left"/>
+      <w:pPr>
+        <w:ind w:left="2160" w:hanging="360"/>
+      </w:pPr>
+      <w:rPr>
+        <w:rFonts w:ascii="Wingdings" w:hAnsi="Wingdings" w:hint="default"/>
+      </w:rPr>
+    </w:lvl>
+    <w:lvl w:ilvl="3" w:tplc="48090001" w:tentative="1">
+      <w:start w:val="1"/>
+      <w:numFmt w:val="bullet"/>
+      <w:lvlText w:val=""/>
+      <w:lvlJc w:val="left"/>
+      <w:pPr>
+        <w:ind w:left="2880" w:hanging="360"/>
+      </w:pPr>
+      <w:rPr>
+        <w:rFonts w:ascii="Symbol" w:hAnsi="Symbol" w:hint="default"/>
+      </w:rPr>
+    </w:lvl>
+    <w:lvl w:ilvl="4" w:tplc="48090003" w:tentative="1">
+      <w:start w:val="1"/>
+      <w:numFmt w:val="bullet"/>
+      <w:lvlText w:val="o"/>
+      <w:lvlJc w:val="left"/>
+      <w:pPr>
+        <w:ind w:left="3600" w:hanging="360"/>
+      </w:pPr>
+      <w:rPr>
+        <w:rFonts w:ascii="Courier New" w:hAnsi="Courier New" w:cs="Courier New" w:hint="default"/>
+      </w:rPr>
+    </w:lvl>
+    <w:lvl w:ilvl="5" w:tplc="48090005" w:tentative="1">
+      <w:start w:val="1"/>
+      <w:numFmt w:val="bullet"/>
+      <w:lvlText w:val=""/>
+      <w:lvlJc w:val="left"/>
+      <w:pPr>
+        <w:ind w:left="4320" w:hanging="360"/>
+      </w:pPr>
+      <w:rPr>
+        <w:rFonts w:ascii="Wingdings" w:hAnsi="Wingdings" w:hint="default"/>
+      </w:rPr>
+    </w:lvl>
+    <w:lvl w:ilvl="6" w:tplc="48090001" w:tentative="1">
+      <w:start w:val="1"/>
+      <w:numFmt w:val="bullet"/>
+      <w:lvlText w:val=""/>
+      <w:lvlJc w:val="left"/>
+      <w:pPr>
+        <w:ind w:left="5040" w:hanging="360"/>
+      </w:pPr>
+      <w:rPr>
+        <w:rFonts w:ascii="Symbol" w:hAnsi="Symbol" w:hint="default"/>
+      </w:rPr>
+    </w:lvl>
+    <w:lvl w:ilvl="7" w:tplc="48090003" w:tentative="1">
+      <w:start w:val="1"/>
+      <w:numFmt w:val="bullet"/>
+      <w:lvlText w:val="o"/>
+      <w:lvlJc w:val="left"/>
+      <w:pPr>
+        <w:ind w:left="5760" w:hanging="360"/>
+      </w:pPr>
+      <w:rPr>
+        <w:rFonts w:ascii="Courier New" w:hAnsi="Courier New" w:cs="Courier New" w:hint="default"/>
+      </w:rPr>
+    </w:lvl>
+    <w:lvl w:ilvl="8" w:tplc="48090005" w:tentative="1">
+      <w:start w:val="1"/>
+      <w:numFmt w:val="bullet"/>
+      <w:lvlText w:val=""/>
+      <w:lvlJc w:val="left"/>
+      <w:pPr>
+        <w:ind w:left="6480" w:hanging="360"/>
+      </w:pPr>
+      <w:rPr>
+        <w:rFonts w:ascii="Wingdings" w:hAnsi="Wingdings" w:hint="default"/>
+      </w:rPr>
+    </w:lvl>
+  </w:abstractNum>
+  <w:abstractNum w:abstractNumId="4" w15:restartNumberingAfterBreak="0">
+    <w:nsid w:val="44744D1A"/>
+    <w:multiLevelType w:val="hybridMultilevel"/>
+    <w:tmpl w:val="2FE24290"/>
+    <w:lvl w:ilvl="0" w:tplc="31E470BE">
+      <w:start w:val="1"/>
+      <w:numFmt w:val="decimal"/>
+      <w:lvlText w:val="%1."/>
+      <w:lvlJc w:val="left"/>
+      <w:pPr>
+        <w:ind w:left="720" w:hanging="360"/>
+      </w:pPr>
+      <w:rPr>
+        <w:rFonts w:hint="default"/>
+      </w:rPr>
+    </w:lvl>
+    <w:lvl w:ilvl="1" w:tplc="48090019">
+      <w:start w:val="1"/>
+      <w:numFmt w:val="lowerLetter"/>
+      <w:lvlText w:val="%2."/>
+      <w:lvlJc w:val="left"/>
+      <w:pPr>
+        <w:ind w:left="1440" w:hanging="360"/>
+      </w:pPr>
+    </w:lvl>
+    <w:lvl w:ilvl="2" w:tplc="20EA1E74">
+      <w:start w:val="1"/>
+      <w:numFmt w:val="bullet"/>
+      <w:lvlText w:val="-"/>
+      <w:lvlJc w:val="left"/>
+      <w:pPr>
+        <w:ind w:left="2340" w:hanging="360"/>
+      </w:pPr>
+      <w:rPr>
+        <w:rFonts w:ascii="Product Sans" w:eastAsiaTheme="minorHAnsi" w:hAnsi="Product Sans" w:cstheme="minorBidi" w:hint="default"/>
+      </w:rPr>
+    </w:lvl>
+    <w:lvl w:ilvl="3" w:tplc="4809000F" w:tentative="1">
+      <w:start w:val="1"/>
+      <w:numFmt w:val="decimal"/>
+      <w:lvlText w:val="%4."/>
+      <w:lvlJc w:val="left"/>
+      <w:pPr>
+        <w:ind w:left="2880" w:hanging="360"/>
+      </w:pPr>
+    </w:lvl>
+    <w:lvl w:ilvl="4" w:tplc="48090019" w:tentative="1">
+      <w:start w:val="1"/>
+      <w:numFmt w:val="lowerLetter"/>
+      <w:lvlText w:val="%5."/>
+      <w:lvlJc w:val="left"/>
+      <w:pPr>
+        <w:ind w:left="3600" w:hanging="360"/>
+      </w:pPr>
+    </w:lvl>
+    <w:lvl w:ilvl="5" w:tplc="4809001B" w:tentative="1">
+      <w:start w:val="1"/>
+      <w:numFmt w:val="lowerRoman"/>
+      <w:lvlText w:val="%6."/>
+      <w:lvlJc w:val="right"/>
+      <w:pPr>
+        <w:ind w:left="4320" w:hanging="180"/>
+      </w:pPr>
+    </w:lvl>
+    <w:lvl w:ilvl="6" w:tplc="4809000F" w:tentative="1">
+      <w:start w:val="1"/>
+      <w:numFmt w:val="decimal"/>
+      <w:lvlText w:val="%7."/>
+      <w:lvlJc w:val="left"/>
+      <w:pPr>
+        <w:ind w:left="5040" w:hanging="360"/>
+      </w:pPr>
+    </w:lvl>
+    <w:lvl w:ilvl="7" w:tplc="48090019" w:tentative="1">
+      <w:start w:val="1"/>
+      <w:numFmt w:val="lowerLetter"/>
+      <w:lvlText w:val="%8."/>
+      <w:lvlJc w:val="left"/>
+      <w:pPr>
+        <w:ind w:left="5760" w:hanging="360"/>
+      </w:pPr>
+    </w:lvl>
+    <w:lvl w:ilvl="8" w:tplc="4809001B" w:tentative="1">
+      <w:start w:val="1"/>
+      <w:numFmt w:val="lowerRoman"/>
+      <w:lvlText w:val="%9."/>
+      <w:lvlJc w:val="right"/>
+      <w:pPr>
+        <w:ind w:left="6480" w:hanging="180"/>
+      </w:pPr>
+    </w:lvl>
+  </w:abstractNum>
+  <w:abstractNum w:abstractNumId="5" w15:restartNumberingAfterBreak="0">
+    <w:nsid w:val="486B760D"/>
+    <w:multiLevelType w:val="hybridMultilevel"/>
+    <w:tmpl w:val="A3A8FA4C"/>
+    <w:lvl w:ilvl="0" w:tplc="4E520EDE">
+      <w:start w:val="1"/>
+      <w:numFmt w:val="decimal"/>
+      <w:lvlText w:val="%1."/>
+      <w:lvlJc w:val="left"/>
+      <w:pPr>
+        <w:ind w:left="720" w:hanging="360"/>
+      </w:pPr>
+      <w:rPr>
+        <w:rFonts w:hint="default"/>
+      </w:rPr>
+    </w:lvl>
+    <w:lvl w:ilvl="1" w:tplc="48090019" w:tentative="1">
+      <w:start w:val="1"/>
+      <w:numFmt w:val="lowerLetter"/>
+      <w:lvlText w:val="%2."/>
+      <w:lvlJc w:val="left"/>
+      <w:pPr>
+        <w:ind w:left="1440" w:hanging="360"/>
+      </w:pPr>
+    </w:lvl>
+    <w:lvl w:ilvl="2" w:tplc="4809001B" w:tentative="1">
+      <w:start w:val="1"/>
+      <w:numFmt w:val="lowerRoman"/>
+      <w:lvlText w:val="%3."/>
+      <w:lvlJc w:val="right"/>
+      <w:pPr>
+        <w:ind w:left="2160" w:hanging="180"/>
+      </w:pPr>
+    </w:lvl>
+    <w:lvl w:ilvl="3" w:tplc="4809000F" w:tentative="1">
+      <w:start w:val="1"/>
+      <w:numFmt w:val="decimal"/>
+      <w:lvlText w:val="%4."/>
+      <w:lvlJc w:val="left"/>
+      <w:pPr>
+        <w:ind w:left="2880" w:hanging="360"/>
+      </w:pPr>
+    </w:lvl>
+    <w:lvl w:ilvl="4" w:tplc="48090019" w:tentative="1">
+      <w:start w:val="1"/>
+      <w:numFmt w:val="lowerLetter"/>
+      <w:lvlText w:val="%5."/>
+      <w:lvlJc w:val="left"/>
+      <w:pPr>
+        <w:ind w:left="3600" w:hanging="360"/>
+      </w:pPr>
+    </w:lvl>
+    <w:lvl w:ilvl="5" w:tplc="4809001B" w:tentative="1">
+      <w:start w:val="1"/>
+      <w:numFmt w:val="lowerRoman"/>
+      <w:lvlText w:val="%6."/>
+      <w:lvlJc w:val="right"/>
+      <w:pPr>
+        <w:ind w:left="4320" w:hanging="180"/>
+      </w:pPr>
+    </w:lvl>
+    <w:lvl w:ilvl="6" w:tplc="4809000F" w:tentative="1">
+      <w:start w:val="1"/>
+      <w:numFmt w:val="decimal"/>
+      <w:lvlText w:val="%7."/>
+      <w:lvlJc w:val="left"/>
+      <w:pPr>
+        <w:ind w:left="5040" w:hanging="360"/>
+      </w:pPr>
+    </w:lvl>
+    <w:lvl w:ilvl="7" w:tplc="48090019" w:tentative="1">
+      <w:start w:val="1"/>
+      <w:numFmt w:val="lowerLetter"/>
+      <w:lvlText w:val="%8."/>
+      <w:lvlJc w:val="left"/>
+      <w:pPr>
+        <w:ind w:left="5760" w:hanging="360"/>
+      </w:pPr>
+    </w:lvl>
+    <w:lvl w:ilvl="8" w:tplc="4809001B" w:tentative="1">
+      <w:start w:val="1"/>
+      <w:numFmt w:val="lowerRoman"/>
+      <w:lvlText w:val="%9."/>
+      <w:lvlJc w:val="right"/>
+      <w:pPr>
+        <w:ind w:left="6480" w:hanging="180"/>
+      </w:pPr>
+    </w:lvl>
+  </w:abstractNum>
+  <w:abstractNum w:abstractNumId="6" w15:restartNumberingAfterBreak="0">
+    <w:nsid w:val="48DD079C"/>
+    <w:multiLevelType w:val="hybridMultilevel"/>
+    <w:tmpl w:val="B03A2B10"/>
+    <w:lvl w:ilvl="0" w:tplc="8BB876CA">
+      <w:start w:val="1"/>
+      <w:numFmt w:val="decimal"/>
+      <w:lvlText w:val="%1."/>
+      <w:lvlJc w:val="left"/>
+      <w:pPr>
+        <w:ind w:left="720" w:hanging="360"/>
+      </w:pPr>
+      <w:rPr>
+        <w:rFonts w:hint="default"/>
+      </w:rPr>
+    </w:lvl>
+    <w:lvl w:ilvl="1" w:tplc="48090019" w:tentative="1">
+      <w:start w:val="1"/>
+      <w:numFmt w:val="lowerLetter"/>
+      <w:lvlText w:val="%2."/>
+      <w:lvlJc w:val="left"/>
+      <w:pPr>
+        <w:ind w:left="1440" w:hanging="360"/>
+      </w:pPr>
+    </w:lvl>
+    <w:lvl w:ilvl="2" w:tplc="4809001B" w:tentative="1">
+      <w:start w:val="1"/>
+      <w:numFmt w:val="lowerRoman"/>
+      <w:lvlText w:val="%3."/>
+      <w:lvlJc w:val="right"/>
+      <w:pPr>
+        <w:ind w:left="2160" w:hanging="180"/>
+      </w:pPr>
+    </w:lvl>
+    <w:lvl w:ilvl="3" w:tplc="4809000F" w:tentative="1">
+      <w:start w:val="1"/>
+      <w:numFmt w:val="decimal"/>
+      <w:lvlText w:val="%4."/>
+      <w:lvlJc w:val="left"/>
+      <w:pPr>
+        <w:ind w:left="2880" w:hanging="360"/>
+      </w:pPr>
+    </w:lvl>
+    <w:lvl w:ilvl="4" w:tplc="48090019" w:tentative="1">
+      <w:start w:val="1"/>
+      <w:numFmt w:val="lowerLetter"/>
+      <w:lvlText w:val="%5."/>
+      <w:lvlJc w:val="left"/>
+      <w:pPr>
+        <w:ind w:left="3600" w:hanging="360"/>
+      </w:pPr>
+    </w:lvl>
+    <w:lvl w:ilvl="5" w:tplc="4809001B" w:tentative="1">
+      <w:start w:val="1"/>
+      <w:numFmt w:val="lowerRoman"/>
+      <w:lvlText w:val="%6."/>
+      <w:lvlJc w:val="right"/>
+      <w:pPr>
+        <w:ind w:left="4320" w:hanging="180"/>
+      </w:pPr>
+    </w:lvl>
+    <w:lvl w:ilvl="6" w:tplc="4809000F" w:tentative="1">
+      <w:start w:val="1"/>
+      <w:numFmt w:val="decimal"/>
+      <w:lvlText w:val="%7."/>
+      <w:lvlJc w:val="left"/>
+      <w:pPr>
+        <w:ind w:left="5040" w:hanging="360"/>
+      </w:pPr>
+    </w:lvl>
+    <w:lvl w:ilvl="7" w:tplc="48090019" w:tentative="1">
+      <w:start w:val="1"/>
+      <w:numFmt w:val="lowerLetter"/>
+      <w:lvlText w:val="%8."/>
+      <w:lvlJc w:val="left"/>
+      <w:pPr>
+        <w:ind w:left="5760" w:hanging="360"/>
+      </w:pPr>
+    </w:lvl>
+    <w:lvl w:ilvl="8" w:tplc="4809001B" w:tentative="1">
+      <w:start w:val="1"/>
+      <w:numFmt w:val="lowerRoman"/>
+      <w:lvlText w:val="%9."/>
+      <w:lvlJc w:val="right"/>
+      <w:pPr>
+        <w:ind w:left="6480" w:hanging="180"/>
+      </w:pPr>
+    </w:lvl>
+  </w:abstractNum>
+  <w:abstractNum w:abstractNumId="7" w15:restartNumberingAfterBreak="0">
+    <w:nsid w:val="64013B99"/>
+    <w:multiLevelType w:val="hybridMultilevel"/>
+    <w:tmpl w:val="73C826BE"/>
+    <w:lvl w:ilvl="0" w:tplc="836E7088">
+      <w:start w:val="1"/>
+      <w:numFmt w:val="decimal"/>
+      <w:lvlText w:val="%1."/>
+      <w:lvlJc w:val="left"/>
+      <w:pPr>
+        <w:ind w:left="720" w:hanging="360"/>
+      </w:pPr>
+      <w:rPr>
+        <w:rFonts w:hint="default"/>
+      </w:rPr>
+    </w:lvl>
+    <w:lvl w:ilvl="1" w:tplc="48090019">
+      <w:start w:val="1"/>
+      <w:numFmt w:val="lowerLetter"/>
+      <w:lvlText w:val="%2."/>
+      <w:lvlJc w:val="left"/>
+      <w:pPr>
+        <w:ind w:left="1440" w:hanging="360"/>
+      </w:pPr>
+    </w:lvl>
+    <w:lvl w:ilvl="2" w:tplc="4809001B" w:tentative="1">
+      <w:start w:val="1"/>
+      <w:numFmt w:val="lowerRoman"/>
+      <w:lvlText w:val="%3."/>
+      <w:lvlJc w:val="right"/>
+      <w:pPr>
+        <w:ind w:left="2160" w:hanging="180"/>
+      </w:pPr>
+    </w:lvl>
+    <w:lvl w:ilvl="3" w:tplc="4809000F" w:tentative="1">
+      <w:start w:val="1"/>
+      <w:numFmt w:val="decimal"/>
+      <w:lvlText w:val="%4."/>
+      <w:lvlJc w:val="left"/>
+      <w:pPr>
+        <w:ind w:left="2880" w:hanging="360"/>
+      </w:pPr>
+    </w:lvl>
+    <w:lvl w:ilvl="4" w:tplc="48090019" w:tentative="1">
+      <w:start w:val="1"/>
+      <w:numFmt w:val="lowerLetter"/>
+      <w:lvlText w:val="%5."/>
+      <w:lvlJc w:val="left"/>
+      <w:pPr>
+        <w:ind w:left="3600" w:hanging="360"/>
+      </w:pPr>
+    </w:lvl>
+    <w:lvl w:ilvl="5" w:tplc="4809001B" w:tentative="1">
+      <w:start w:val="1"/>
+      <w:numFmt w:val="lowerRoman"/>
+      <w:lvlText w:val="%6."/>
+      <w:lvlJc w:val="right"/>
+      <w:pPr>
+        <w:ind w:left="4320" w:hanging="180"/>
+      </w:pPr>
+    </w:lvl>
+    <w:lvl w:ilvl="6" w:tplc="4809000F" w:tentative="1">
+      <w:start w:val="1"/>
+      <w:numFmt w:val="decimal"/>
+      <w:lvlText w:val="%7."/>
+      <w:lvlJc w:val="left"/>
+      <w:pPr>
+        <w:ind w:left="5040" w:hanging="360"/>
+      </w:pPr>
+    </w:lvl>
+    <w:lvl w:ilvl="7" w:tplc="48090019" w:tentative="1">
+      <w:start w:val="1"/>
+      <w:numFmt w:val="lowerLetter"/>
+      <w:lvlText w:val="%8."/>
+      <w:lvlJc w:val="left"/>
+      <w:pPr>
+        <w:ind w:left="5760" w:hanging="360"/>
+      </w:pPr>
+    </w:lvl>
+    <w:lvl w:ilvl="8" w:tplc="4809001B" w:tentative="1">
+      <w:start w:val="1"/>
+      <w:numFmt w:val="lowerRoman"/>
+      <w:lvlText w:val="%9."/>
+      <w:lvlJc w:val="right"/>
+      <w:pPr>
+        <w:ind w:left="6480" w:hanging="180"/>
+      </w:pPr>
+    </w:lvl>
+  </w:abstractNum>
+  <w:abstractNum w:abstractNumId="8" w15:restartNumberingAfterBreak="0">
+    <w:nsid w:val="6C401124"/>
+    <w:multiLevelType w:val="hybridMultilevel"/>
+    <w:tmpl w:val="7F266B48"/>
+    <w:lvl w:ilvl="0" w:tplc="1BA29FC6">
+      <w:start w:val="1"/>
+      <w:numFmt w:val="decimal"/>
+      <w:lvlText w:val="%1."/>
+      <w:lvlJc w:val="left"/>
+      <w:pPr>
+        <w:ind w:left="720" w:hanging="360"/>
+      </w:pPr>
+      <w:rPr>
+        <w:rFonts w:hint="default"/>
+      </w:rPr>
+    </w:lvl>
+    <w:lvl w:ilvl="1" w:tplc="48090019">
+      <w:start w:val="1"/>
+      <w:numFmt w:val="lowerLetter"/>
+      <w:lvlText w:val="%2."/>
+      <w:lvlJc w:val="left"/>
+      <w:pPr>
+        <w:ind w:left="1440" w:hanging="360"/>
+      </w:pPr>
+    </w:lvl>
+    <w:lvl w:ilvl="2" w:tplc="4809001B" w:tentative="1">
+      <w:start w:val="1"/>
+      <w:numFmt w:val="lowerRoman"/>
+      <w:lvlText w:val="%3."/>
+      <w:lvlJc w:val="right"/>
+      <w:pPr>
+        <w:ind w:left="2160" w:hanging="180"/>
+      </w:pPr>
+    </w:lvl>
+    <w:lvl w:ilvl="3" w:tplc="4809000F" w:tentative="1">
+      <w:start w:val="1"/>
+      <w:numFmt w:val="decimal"/>
+      <w:lvlText w:val="%4."/>
+      <w:lvlJc w:val="left"/>
+      <w:pPr>
+        <w:ind w:left="2880" w:hanging="360"/>
+      </w:pPr>
+    </w:lvl>
+    <w:lvl w:ilvl="4" w:tplc="48090019" w:tentative="1">
+      <w:start w:val="1"/>
+      <w:numFmt w:val="lowerLetter"/>
+      <w:lvlText w:val="%5."/>
+      <w:lvlJc w:val="left"/>
+      <w:pPr>
+        <w:ind w:left="3600" w:hanging="360"/>
+      </w:pPr>
+    </w:lvl>
+    <w:lvl w:ilvl="5" w:tplc="4809001B" w:tentative="1">
+      <w:start w:val="1"/>
+      <w:numFmt w:val="lowerRoman"/>
+      <w:lvlText w:val="%6."/>
+      <w:lvlJc w:val="right"/>
+      <w:pPr>
+        <w:ind w:left="4320" w:hanging="180"/>
+      </w:pPr>
+    </w:lvl>
+    <w:lvl w:ilvl="6" w:tplc="4809000F" w:tentative="1">
+      <w:start w:val="1"/>
+      <w:numFmt w:val="decimal"/>
+      <w:lvlText w:val="%7."/>
+      <w:lvlJc w:val="left"/>
+      <w:pPr>
+        <w:ind w:left="5040" w:hanging="360"/>
+      </w:pPr>
+    </w:lvl>
+    <w:lvl w:ilvl="7" w:tplc="48090019" w:tentative="1">
+      <w:start w:val="1"/>
+      <w:numFmt w:val="lowerLetter"/>
+      <w:lvlText w:val="%8."/>
+      <w:lvlJc w:val="left"/>
+      <w:pPr>
+        <w:ind w:left="5760" w:hanging="360"/>
+      </w:pPr>
+    </w:lvl>
+    <w:lvl w:ilvl="8" w:tplc="4809001B" w:tentative="1">
+      <w:start w:val="1"/>
+      <w:numFmt w:val="lowerRoman"/>
+      <w:lvlText w:val="%9."/>
+      <w:lvlJc w:val="right"/>
+      <w:pPr>
+        <w:ind w:left="6480" w:hanging="180"/>
+      </w:pPr>
+    </w:lvl>
+  </w:abstractNum>
+  <w:abstractNum w:abstractNumId="9" w15:restartNumberingAfterBreak="0">
+    <w:nsid w:val="705953E0"/>
+    <w:multiLevelType w:val="hybridMultilevel"/>
+    <w:tmpl w:val="1AB26B24"/>
+    <w:lvl w:ilvl="0" w:tplc="48090001">
+      <w:start w:val="1"/>
+      <w:numFmt w:val="bullet"/>
+      <w:lvlText w:val=""/>
+      <w:lvlJc w:val="left"/>
+      <w:pPr>
+        <w:ind w:left="720" w:hanging="360"/>
+      </w:pPr>
+      <w:rPr>
+        <w:rFonts w:ascii="Symbol" w:hAnsi="Symbol" w:hint="default"/>
+      </w:rPr>
+    </w:lvl>
+    <w:lvl w:ilvl="1" w:tplc="48090003" w:tentative="1">
+      <w:start w:val="1"/>
+      <w:numFmt w:val="bullet"/>
+      <w:lvlText w:val="o"/>
+      <w:lvlJc w:val="left"/>
+      <w:pPr>
+        <w:ind w:left="1440" w:hanging="360"/>
+      </w:pPr>
+      <w:rPr>
+        <w:rFonts w:ascii="Courier New" w:hAnsi="Courier New" w:cs="Courier New" w:hint="default"/>
+      </w:rPr>
+    </w:lvl>
+    <w:lvl w:ilvl="2" w:tplc="48090005" w:tentative="1">
+      <w:start w:val="1"/>
+      <w:numFmt w:val="bullet"/>
+      <w:lvlText w:val=""/>
+      <w:lvlJc w:val="left"/>
+      <w:pPr>
+        <w:ind w:left="2160" w:hanging="360"/>
+      </w:pPr>
+      <w:rPr>
+        <w:rFonts w:ascii="Wingdings" w:hAnsi="Wingdings" w:hint="default"/>
+      </w:rPr>
+    </w:lvl>
+    <w:lvl w:ilvl="3" w:tplc="48090001" w:tentative="1">
+      <w:start w:val="1"/>
+      <w:numFmt w:val="bullet"/>
+      <w:lvlText w:val=""/>
+      <w:lvlJc w:val="left"/>
+      <w:pPr>
+        <w:ind w:left="2880" w:hanging="360"/>
+      </w:pPr>
+      <w:rPr>
+        <w:rFonts w:ascii="Symbol" w:hAnsi="Symbol" w:hint="default"/>
+      </w:rPr>
+    </w:lvl>
+    <w:lvl w:ilvl="4" w:tplc="48090003" w:tentative="1">
+      <w:start w:val="1"/>
+      <w:numFmt w:val="bullet"/>
+      <w:lvlText w:val="o"/>
+      <w:lvlJc w:val="left"/>
+      <w:pPr>
+        <w:ind w:left="3600" w:hanging="360"/>
+      </w:pPr>
+      <w:rPr>
+        <w:rFonts w:ascii="Courier New" w:hAnsi="Courier New" w:cs="Courier New" w:hint="default"/>
+      </w:rPr>
+    </w:lvl>
+    <w:lvl w:ilvl="5" w:tplc="48090005" w:tentative="1">
+      <w:start w:val="1"/>
+      <w:numFmt w:val="bullet"/>
+      <w:lvlText w:val=""/>
+      <w:lvlJc w:val="left"/>
+      <w:pPr>
+        <w:ind w:left="4320" w:hanging="360"/>
+      </w:pPr>
+      <w:rPr>
+        <w:rFonts w:ascii="Wingdings" w:hAnsi="Wingdings" w:hint="default"/>
+      </w:rPr>
+    </w:lvl>
+    <w:lvl w:ilvl="6" w:tplc="48090001" w:tentative="1">
+      <w:start w:val="1"/>
+      <w:numFmt w:val="bullet"/>
+      <w:lvlText w:val=""/>
+      <w:lvlJc w:val="left"/>
+      <w:pPr>
+        <w:ind w:left="5040" w:hanging="360"/>
+      </w:pPr>
+      <w:rPr>
+        <w:rFonts w:ascii="Symbol" w:hAnsi="Symbol" w:hint="default"/>
+      </w:rPr>
+    </w:lvl>
+    <w:lvl w:ilvl="7" w:tplc="48090003" w:tentative="1">
+      <w:start w:val="1"/>
+      <w:numFmt w:val="bullet"/>
+      <w:lvlText w:val="o"/>
+      <w:lvlJc w:val="left"/>
+      <w:pPr>
+        <w:ind w:left="5760" w:hanging="360"/>
+      </w:pPr>
+      <w:rPr>
+        <w:rFonts w:ascii="Courier New" w:hAnsi="Courier New" w:cs="Courier New" w:hint="default"/>
+      </w:rPr>
+    </w:lvl>
+    <w:lvl w:ilvl="8" w:tplc="48090005" w:tentative="1">
+      <w:start w:val="1"/>
+      <w:numFmt w:val="bullet"/>
+      <w:lvlText w:val=""/>
+      <w:lvlJc w:val="left"/>
+      <w:pPr>
+        <w:ind w:left="6480" w:hanging="360"/>
+      </w:pPr>
+      <w:rPr>
+        <w:rFonts w:ascii="Wingdings" w:hAnsi="Wingdings" w:hint="default"/>
+      </w:rPr>
+    </w:lvl>
+  </w:abstractNum>
+  <w:num w:numId="1" w16cid:durableId="878400314">
+    <w:abstractNumId w:val="4"/>
+  </w:num>
+  <w:num w:numId="2" w16cid:durableId="1712194422">
+    <w:abstractNumId w:val="2"/>
+  </w:num>
+  <w:num w:numId="3" w16cid:durableId="1025520086">
+    <w:abstractNumId w:val="5"/>
+  </w:num>
+  <w:num w:numId="4" w16cid:durableId="588274131">
+    <w:abstractNumId w:val="7"/>
+  </w:num>
+  <w:num w:numId="5" w16cid:durableId="1586305687">
+    <w:abstractNumId w:val="6"/>
+  </w:num>
+  <w:num w:numId="6" w16cid:durableId="911113597">
+    <w:abstractNumId w:val="9"/>
+  </w:num>
+  <w:num w:numId="7" w16cid:durableId="1800295503">
+    <w:abstractNumId w:val="3"/>
+  </w:num>
+  <w:num w:numId="8" w16cid:durableId="644818462">
+    <w:abstractNumId w:val="1"/>
+  </w:num>
+  <w:num w:numId="9" w16cid:durableId="1131511473">
+    <w:abstractNumId w:val="0"/>
+  </w:num>
+  <w:num w:numId="10" w16cid:durableId="577981951">
+    <w:abstractNumId w:val="8"/>
+  </w:num>
+</w:numbering>
 </file>
 
 <file path=word/styles.xml><?xml version="1.0" encoding="utf-8"?>
@@ -423,14 +2126,60 @@
   <w:style w:type="paragraph" w:default="1" w:styleId="Normal">
     <w:name w:val="Normal"/>
     <w:qFormat/>
+    <w:rsid w:val="000A2ACC"/>
     <w:rPr>
+      <w:rFonts w:ascii="Product Sans" w:hAnsi="Product Sans"/>
+      <w:sz w:val="28"/>
+      <w:szCs w:val="28"/>
       <w:lang w:val="en-US"/>
+    </w:rPr>
+  </w:style>
+  <w:style w:type="paragraph" w:styleId="Heading1">
+    <w:name w:val="heading 1"/>
+    <w:basedOn w:val="Normal"/>
+    <w:next w:val="Normal"/>
+    <w:link w:val="Heading1Char"/>
+    <w:uiPriority w:val="9"/>
+    <w:qFormat/>
+    <w:rsid w:val="000A2ACC"/>
+    <w:pPr>
+      <w:keepNext/>
+      <w:keepLines/>
+      <w:spacing w:before="240" w:after="0"/>
+      <w:outlineLvl w:val="0"/>
+    </w:pPr>
+    <w:rPr>
+      <w:rFonts w:eastAsiaTheme="majorEastAsia" w:cstheme="majorBidi"/>
+      <w:color w:val="2F5496" w:themeColor="accent1" w:themeShade="BF"/>
+      <w:sz w:val="44"/>
+      <w:szCs w:val="44"/>
+    </w:rPr>
+  </w:style>
+  <w:style w:type="paragraph" w:styleId="Heading2">
+    <w:name w:val="heading 2"/>
+    <w:basedOn w:val="Normal"/>
+    <w:next w:val="Normal"/>
+    <w:link w:val="Heading2Char"/>
+    <w:uiPriority w:val="9"/>
+    <w:unhideWhenUsed/>
+    <w:qFormat/>
+    <w:rsid w:val="00BA6AC2"/>
+    <w:pPr>
+      <w:keepNext/>
+      <w:keepLines/>
+      <w:spacing w:before="40" w:after="0"/>
+      <w:outlineLvl w:val="1"/>
+    </w:pPr>
+    <w:rPr>
+      <w:rFonts w:eastAsiaTheme="majorEastAsia" w:cstheme="majorBidi"/>
+      <w:color w:val="2F5496" w:themeColor="accent1" w:themeShade="BF"/>
+      <w:sz w:val="36"/>
+      <w:szCs w:val="36"/>
     </w:rPr>
   </w:style>
   <w:style w:type="character" w:default="1" w:styleId="DefaultParagraphFont">
     <w:name w:val="Default Paragraph Font"/>
     <w:uiPriority w:val="1"/>
-    <w:semiHidden/>
     <w:unhideWhenUsed/>
   </w:style>
   <w:style w:type="table" w:default="1" w:styleId="TableNormal">
@@ -453,6 +2202,95 @@
     <w:uiPriority w:val="99"/>
     <w:semiHidden/>
     <w:unhideWhenUsed/>
+  </w:style>
+  <w:style w:type="character" w:customStyle="1" w:styleId="Heading1Char">
+    <w:name w:val="Heading 1 Char"/>
+    <w:basedOn w:val="DefaultParagraphFont"/>
+    <w:link w:val="Heading1"/>
+    <w:uiPriority w:val="9"/>
+    <w:rsid w:val="000A2ACC"/>
+    <w:rPr>
+      <w:rFonts w:ascii="Product Sans" w:eastAsiaTheme="majorEastAsia" w:hAnsi="Product Sans" w:cstheme="majorBidi"/>
+      <w:color w:val="2F5496" w:themeColor="accent1" w:themeShade="BF"/>
+      <w:sz w:val="44"/>
+      <w:szCs w:val="44"/>
+      <w:lang w:val="en-US"/>
+    </w:rPr>
+  </w:style>
+  <w:style w:type="paragraph" w:styleId="TOCHeading">
+    <w:name w:val="TOC Heading"/>
+    <w:basedOn w:val="Heading1"/>
+    <w:next w:val="Normal"/>
+    <w:uiPriority w:val="39"/>
+    <w:unhideWhenUsed/>
+    <w:qFormat/>
+    <w:rsid w:val="000A2ACC"/>
+    <w:pPr>
+      <w:outlineLvl w:val="9"/>
+    </w:pPr>
+    <w:rPr>
+      <w:rFonts w:asciiTheme="majorHAnsi" w:hAnsiTheme="majorHAnsi"/>
+    </w:rPr>
+  </w:style>
+  <w:style w:type="paragraph" w:styleId="TOC1">
+    <w:name w:val="toc 1"/>
+    <w:basedOn w:val="Normal"/>
+    <w:next w:val="Normal"/>
+    <w:autoRedefine/>
+    <w:uiPriority w:val="39"/>
+    <w:unhideWhenUsed/>
+    <w:rsid w:val="000A2ACC"/>
+    <w:pPr>
+      <w:spacing w:after="100"/>
+    </w:pPr>
+  </w:style>
+  <w:style w:type="character" w:styleId="Hyperlink">
+    <w:name w:val="Hyperlink"/>
+    <w:basedOn w:val="DefaultParagraphFont"/>
+    <w:uiPriority w:val="99"/>
+    <w:unhideWhenUsed/>
+    <w:rsid w:val="000A2ACC"/>
+    <w:rPr>
+      <w:color w:val="0563C1" w:themeColor="hyperlink"/>
+      <w:u w:val="single"/>
+    </w:rPr>
+  </w:style>
+  <w:style w:type="paragraph" w:styleId="ListParagraph">
+    <w:name w:val="List Paragraph"/>
+    <w:basedOn w:val="Normal"/>
+    <w:uiPriority w:val="34"/>
+    <w:qFormat/>
+    <w:rsid w:val="000A2ACC"/>
+    <w:pPr>
+      <w:ind w:left="720"/>
+      <w:contextualSpacing/>
+    </w:pPr>
+  </w:style>
+  <w:style w:type="character" w:customStyle="1" w:styleId="Heading2Char">
+    <w:name w:val="Heading 2 Char"/>
+    <w:basedOn w:val="DefaultParagraphFont"/>
+    <w:link w:val="Heading2"/>
+    <w:uiPriority w:val="9"/>
+    <w:rsid w:val="00BA6AC2"/>
+    <w:rPr>
+      <w:rFonts w:ascii="Product Sans" w:eastAsiaTheme="majorEastAsia" w:hAnsi="Product Sans" w:cstheme="majorBidi"/>
+      <w:color w:val="2F5496" w:themeColor="accent1" w:themeShade="BF"/>
+      <w:sz w:val="36"/>
+      <w:szCs w:val="36"/>
+      <w:lang w:val="en-US"/>
+    </w:rPr>
+  </w:style>
+  <w:style w:type="character" w:styleId="UnresolvedMention">
+    <w:name w:val="Unresolved Mention"/>
+    <w:basedOn w:val="DefaultParagraphFont"/>
+    <w:uiPriority w:val="99"/>
+    <w:semiHidden/>
+    <w:unhideWhenUsed/>
+    <w:rsid w:val="00BA6AC2"/>
+    <w:rPr>
+      <w:color w:val="605E5C"/>
+      <w:shd w:val="clear" w:color="auto" w:fill="E1DFDD"/>
+    </w:rPr>
   </w:style>
 </w:styles>
 </file>
@@ -750,4 +2588,16 @@
     </a:ext>
   </a:extLst>
 </a:theme>
+</file>
+
+<file path=customXml/item1.xml><?xml version="1.0" encoding="utf-8"?>
+<b:Sources xmlns:b="http://schemas.openxmlformats.org/officeDocument/2006/bibliography" xmlns="http://schemas.openxmlformats.org/officeDocument/2006/bibliography" SelectedStyle="\APASixthEditionOfficeOnline.xsl" StyleName="APA" Version="6"/>
+</file>
+
+<file path=customXml/itemProps1.xml><?xml version="1.0" encoding="utf-8"?>
+<ds:datastoreItem xmlns:ds="http://schemas.openxmlformats.org/officeDocument/2006/customXml" ds:itemID="{03BAC93E-3288-4135-B7CD-AACD5E92A50D}">
+  <ds:schemaRefs>
+    <ds:schemaRef ds:uri="http://schemas.openxmlformats.org/officeDocument/2006/bibliography"/>
+  </ds:schemaRefs>
+</ds:datastoreItem>
 </file>
</xml_diff>